<commit_message>
Editing Class for admin
</commit_message>
<xml_diff>
--- a/AdventureSimulator/Team-Based Project Release 1 Deliverable.docx
+++ b/AdventureSimulator/Team-Based Project Release 1 Deliverable.docx
@@ -1,10 +1,11 @@
 
 <file path=word/document.xml><?xml version="1.0" encoding="utf-8"?>
-<w:document xmlns:wpc="http://schemas.microsoft.com/office/word/2010/wordprocessingCanvas" xmlns:cx="http://schemas.microsoft.com/office/drawing/2014/chartex" xmlns:cx1="http://schemas.microsoft.com/office/drawing/2015/9/8/chartex" xmlns:cx2="http://schemas.microsoft.com/office/drawing/2015/10/21/chartex" xmlns:cx3="http://schemas.microsoft.com/office/drawing/2016/5/9/chartex" xmlns:cx4="http://schemas.microsoft.com/office/drawing/2016/5/10/chartex" xmlns:cx5="http://schemas.microsoft.com/office/drawing/2016/5/11/chartex" xmlns:cx6="http://schemas.microsoft.com/office/drawing/2016/5/12/chartex" xmlns:cx7="http://schemas.microsoft.com/office/drawing/2016/5/13/chartex" xmlns:cx8="http://schemas.microsoft.com/office/drawing/2016/5/14/chartex" xmlns:mc="http://schemas.openxmlformats.org/markup-compatibility/2006" xmlns:aink="http://schemas.microsoft.com/office/drawing/2016/ink" xmlns:am3d="http://schemas.microsoft.com/office/drawing/2017/model3d" xmlns:o="urn:schemas-microsoft-com:office:office" xmlns:r="http://schemas.openxmlformats.org/officeDocument/2006/relationships" xmlns:m="http://schemas.openxmlformats.org/officeDocument/2006/math" xmlns:v="urn:schemas-microsoft-com:vml" xmlns:wp14="http://schemas.microsoft.com/office/word/2010/wordprocessingDrawing" xmlns:wp="http://schemas.openxmlformats.org/drawingml/2006/wordprocessingDrawing" xmlns:w10="urn:schemas-microsoft-com:office:word" xmlns:w="http://schemas.openxmlformats.org/wordprocessingml/2006/main" xmlns:w14="http://schemas.microsoft.com/office/word/2010/wordml" xmlns:w15="http://schemas.microsoft.com/office/word/2012/wordml" xmlns:w16cex="http://schemas.microsoft.com/office/word/2018/wordml/cex" xmlns:w16cid="http://schemas.microsoft.com/office/word/2016/wordml/cid" xmlns:w16="http://schemas.microsoft.com/office/word/2018/wordml" xmlns:w16se="http://schemas.microsoft.com/office/word/2015/wordml/symex" xmlns:wpg="http://schemas.microsoft.com/office/word/2010/wordprocessingGroup" xmlns:wpi="http://schemas.microsoft.com/office/word/2010/wordprocessingInk" xmlns:wne="http://schemas.microsoft.com/office/word/2006/wordml" xmlns:wps="http://schemas.microsoft.com/office/word/2010/wordprocessingShape" mc:Ignorable="w14 w15 w16se w16cid w16 w16cex wp14">
+<w:document xmlns:o="urn:schemas-microsoft-com:office:office" xmlns:r="http://schemas.openxmlformats.org/officeDocument/2006/relationships" xmlns:v="urn:schemas-microsoft-com:vml" xmlns:w="http://schemas.openxmlformats.org/wordprocessingml/2006/main" xmlns:w10="urn:schemas-microsoft-com:office:word" xmlns:wp="http://schemas.openxmlformats.org/drawingml/2006/wordprocessingDrawing" xmlns:wps="http://schemas.microsoft.com/office/word/2010/wordprocessingShape" xmlns:wpg="http://schemas.microsoft.com/office/word/2010/wordprocessingGroup" xmlns:mc="http://schemas.openxmlformats.org/markup-compatibility/2006" xmlns:wp14="http://schemas.microsoft.com/office/word/2010/wordprocessingDrawing" xmlns:w14="http://schemas.microsoft.com/office/word/2010/wordml" mc:Ignorable="w14 wp14">
   <w:body>
     <w:p>
       <w:pPr>
-        <w:spacing w:line="360" w:lineRule="auto"/>
+        <w:pStyle w:val="Normal"/>
+        <w:spacing w:lineRule="auto" w:line="360"/>
         <w:jc w:val="center"/>
         <w:rPr>
           <w:sz w:val="32"/>
@@ -21,7 +22,8 @@
     </w:p>
     <w:p>
       <w:pPr>
-        <w:spacing w:line="360" w:lineRule="auto"/>
+        <w:pStyle w:val="Normal"/>
+        <w:spacing w:lineRule="auto" w:line="360"/>
         <w:rPr>
           <w:sz w:val="28"/>
           <w:szCs w:val="28"/>
@@ -37,7 +39,8 @@
     </w:p>
     <w:p>
       <w:pPr>
-        <w:spacing w:line="360" w:lineRule="auto"/>
+        <w:pStyle w:val="Normal"/>
+        <w:spacing w:lineRule="auto" w:line="360"/>
         <w:rPr>
           <w:sz w:val="28"/>
           <w:szCs w:val="28"/>
@@ -48,34 +51,15 @@
           <w:sz w:val="28"/>
           <w:szCs w:val="28"/>
         </w:rPr>
-        <w:t xml:space="preserve">Potential users include gamers who get to experience the game on a surface level, </w:t>
-      </w:r>
-      <w:r>
-        <w:rPr>
-          <w:sz w:val="28"/>
-          <w:szCs w:val="28"/>
-        </w:rPr>
-        <w:t>developers</w:t>
-      </w:r>
-      <w:r>
-        <w:rPr>
-          <w:sz w:val="28"/>
-          <w:szCs w:val="28"/>
-        </w:rPr>
-        <w:t xml:space="preserve"> who get to play test the game and add new features that the gamers can u</w:t>
-      </w:r>
-      <w:r>
-        <w:rPr>
-          <w:sz w:val="28"/>
-          <w:szCs w:val="28"/>
-        </w:rPr>
-        <w:t>se, and administers who get to see game statistics and what is most played and least played and help developers make better features.</w:t>
+        <w:t>Potential users include gamers who get to experience the game on a surface level, developers who get to play test the game and add new features that the gamers can use, and administers who get to see game statistics and what is most played and least played and help developers make better features.</w:t>
       </w:r>
     </w:p>
     <w:p>
       <w:pPr>
-        <w:spacing w:line="360" w:lineRule="auto"/>
-        <w:rPr>
+        <w:pStyle w:val="Normal"/>
+        <w:spacing w:lineRule="auto" w:line="360"/>
+        <w:rPr>
+          <w:b/>
           <w:b/>
           <w:bCs/>
           <w:sz w:val="28"/>
@@ -89,30 +73,13 @@
           <w:sz w:val="28"/>
           <w:szCs w:val="28"/>
         </w:rPr>
-        <w:t xml:space="preserve">Use Cases: Character name, Class selection, Battle, Attack, Battle Info, </w:t>
-      </w:r>
-      <w:r>
-        <w:rPr>
-          <w:b/>
-          <w:bCs/>
-          <w:sz w:val="28"/>
-          <w:szCs w:val="28"/>
-        </w:rPr>
-        <w:t>Leveling, Stat tracking, Character Death</w:t>
-      </w:r>
-      <w:r>
-        <w:rPr>
-          <w:b/>
-          <w:bCs/>
-          <w:sz w:val="28"/>
-          <w:szCs w:val="28"/>
-        </w:rPr>
-        <w:t>.</w:t>
+        <w:t>Use Cases: Character name, Class selection, Battle, Attack, Battle Info, Leveling, Stat tracking, Character Death.</w:t>
       </w:r>
     </w:p>
     <w:p>
       <w:pPr>
-        <w:spacing w:line="360" w:lineRule="auto"/>
+        <w:pStyle w:val="Normal"/>
+        <w:spacing w:lineRule="auto" w:line="360"/>
         <w:rPr>
           <w:sz w:val="28"/>
           <w:szCs w:val="28"/>
@@ -146,11 +113,9 @@
     </w:p>
     <w:p>
       <w:pPr>
-        <w:spacing w:line="360" w:lineRule="auto"/>
-        <w:rPr>
-          <w:sz w:val="28"/>
-          <w:szCs w:val="28"/>
-        </w:rPr>
+        <w:pStyle w:val="Normal"/>
+        <w:spacing w:lineRule="auto" w:line="360"/>
+        <w:rPr/>
       </w:pPr>
       <w:r>
         <w:rPr>
@@ -166,12 +131,20 @@
           <w:sz w:val="28"/>
           <w:szCs w:val="28"/>
         </w:rPr>
-        <w:t>: After the user enters their name the game progresses to class selection. There is a variety of classes based on the different styles in which the user might want to play. The classes include Rogue, Wizard, Berserk, and Knight. Rogues have less health but more damage they can deal, Wizards have spells they can use to attack with, Berserks deal heavy damage but lose health after every attack, and Knights have high health but deal less damage.</w:t>
+        <w:t xml:space="preserve">: After the user enters their name the game progresses to class selection. There is a variety of classes based on the different styles in which the user might want to play. The classes include Rogue, Wizard, Berserk, and Knight. Rogues have less health but more damage they can deal, Wizards have spells they can use to attack with, Berserks deal heavy damage but lose health after every attack, and Knights have high health but deal less damage. </w:t>
+      </w:r>
+      <w:r>
+        <w:rPr>
+          <w:sz w:val="28"/>
+          <w:szCs w:val="28"/>
+        </w:rPr>
+        <w:t>Admins are granted 1000 health points at the beginning.</w:t>
       </w:r>
     </w:p>
     <w:p>
       <w:pPr>
-        <w:spacing w:line="360" w:lineRule="auto"/>
+        <w:pStyle w:val="Normal"/>
+        <w:spacing w:lineRule="auto" w:line="360"/>
         <w:rPr>
           <w:sz w:val="28"/>
           <w:szCs w:val="28"/>
@@ -184,17 +157,7 @@
           <w:sz w:val="28"/>
           <w:szCs w:val="28"/>
         </w:rPr>
-        <w:lastRenderedPageBreak/>
-        <w:t>Battle</w:t>
-      </w:r>
-      <w:r>
-        <w:rPr>
-          <w:b/>
-          <w:bCs/>
-          <w:sz w:val="28"/>
-          <w:szCs w:val="28"/>
-        </w:rPr>
-        <w:t>s</w:t>
+        <w:t>Battles</w:t>
       </w:r>
       <w:r>
         <w:rPr>
@@ -206,7 +169,8 @@
     </w:p>
     <w:p>
       <w:pPr>
-        <w:spacing w:line="360" w:lineRule="auto"/>
+        <w:pStyle w:val="Normal"/>
+        <w:spacing w:lineRule="auto" w:line="360"/>
         <w:rPr>
           <w:sz w:val="28"/>
           <w:szCs w:val="28"/>
@@ -226,28 +190,13 @@
           <w:sz w:val="28"/>
           <w:szCs w:val="28"/>
         </w:rPr>
-        <w:t xml:space="preserve">: After the battle starts the user gets options to pick from to advance the battle. The attack option allows the user to spend an action to harm the enemy. There is potential for the attack to miss and then the enemy attacks and it will randomly </w:t>
-      </w:r>
-      <w:proofErr w:type="gramStart"/>
-      <w:r>
-        <w:rPr>
-          <w:sz w:val="28"/>
-          <w:szCs w:val="28"/>
-        </w:rPr>
-        <w:t>hit</w:t>
-      </w:r>
-      <w:proofErr w:type="gramEnd"/>
-      <w:r>
-        <w:rPr>
-          <w:sz w:val="28"/>
-          <w:szCs w:val="28"/>
-        </w:rPr>
-        <w:t xml:space="preserve"> or it won’t. Damage is a base value based on the level of the user and the level of the enemy.</w:t>
+        <w:t>: After the battle starts the user gets options to pick from to advance the battle. The attack option allows the user to spend an action to harm the enemy. There is potential for the attack to miss and then the enemy attacks and it will randomly hit or it won’t. Damage is a base value based on the level of the user and the level of the enemy.</w:t>
       </w:r>
     </w:p>
     <w:p>
       <w:pPr>
-        <w:spacing w:line="360" w:lineRule="auto"/>
+        <w:pStyle w:val="Normal"/>
+        <w:spacing w:lineRule="auto" w:line="360"/>
         <w:rPr>
           <w:sz w:val="28"/>
           <w:szCs w:val="28"/>
@@ -267,33 +216,13 @@
           <w:sz w:val="28"/>
           <w:szCs w:val="28"/>
         </w:rPr>
-        <w:t xml:space="preserve">: The user can look at the battle info at any point during the battle. When they choose this option, the game dispenses information to the user based on stored </w:t>
-      </w:r>
-      <w:r>
-        <w:rPr>
-          <w:sz w:val="28"/>
-          <w:szCs w:val="28"/>
-        </w:rPr>
-        <w:t xml:space="preserve">information that shows the health values of the user and enemy, the experience value of the user, the damage both </w:t>
-      </w:r>
-      <w:r>
-        <w:rPr>
-          <w:sz w:val="28"/>
-          <w:szCs w:val="28"/>
-        </w:rPr>
-        <w:t>deals</w:t>
-      </w:r>
-      <w:r>
-        <w:rPr>
-          <w:sz w:val="28"/>
-          <w:szCs w:val="28"/>
-        </w:rPr>
-        <w:t>, and the names of both.</w:t>
+        <w:t>: The user can look at the battle info at any point during the battle. When they choose this option, the game dispenses information to the user based on stored information that shows the health values of the user and enemy, the experience value of the user, the damage both deals, and the names of both.</w:t>
       </w:r>
     </w:p>
     <w:p>
       <w:pPr>
-        <w:spacing w:line="360" w:lineRule="auto"/>
+        <w:pStyle w:val="Normal"/>
+        <w:spacing w:lineRule="auto" w:line="360"/>
         <w:rPr>
           <w:sz w:val="28"/>
           <w:szCs w:val="28"/>
@@ -313,19 +242,13 @@
           <w:sz w:val="28"/>
           <w:szCs w:val="28"/>
         </w:rPr>
-        <w:t xml:space="preserve">: After </w:t>
-      </w:r>
-      <w:r>
-        <w:rPr>
-          <w:sz w:val="28"/>
-          <w:szCs w:val="28"/>
-        </w:rPr>
-        <w:t>completing a battle, the user gains experience that adds up to eventually giving the user a level. Every level includes an increase in overall health and damage. This is stored temporarily with each playthrough resetting it. The developer and admin will have access to this information as well.</w:t>
+        <w:t>: After completing a battle, the user gains experience that adds up to eventually giving the user a level. Every level includes an increase in overall health and damage. This is stored temporarily with each playthrough resetting it. The developer and admin will have access to this information as well.</w:t>
       </w:r>
     </w:p>
     <w:p>
       <w:pPr>
-        <w:spacing w:line="360" w:lineRule="auto"/>
+        <w:pStyle w:val="Normal"/>
+        <w:spacing w:lineRule="auto" w:line="360"/>
         <w:rPr>
           <w:sz w:val="28"/>
           <w:szCs w:val="28"/>
@@ -350,11 +273,9 @@
     </w:p>
     <w:p>
       <w:pPr>
-        <w:spacing w:line="360" w:lineRule="auto"/>
-        <w:rPr>
-          <w:sz w:val="28"/>
-          <w:szCs w:val="28"/>
-        </w:rPr>
+        <w:pStyle w:val="Normal"/>
+        <w:spacing w:lineRule="auto" w:line="360" w:before="0" w:after="160"/>
+        <w:rPr/>
       </w:pPr>
       <w:r>
         <w:rPr>
@@ -374,43 +295,44 @@
       </w:r>
     </w:p>
     <w:sectPr>
+      <w:type w:val="nextPage"/>
       <w:pgSz w:w="12240" w:h="15840"/>
-      <w:pgMar w:top="1440" w:right="1440" w:bottom="1440" w:left="1440" w:header="720" w:footer="720" w:gutter="0"/>
-      <w:cols w:space="720"/>
-      <w:docGrid w:linePitch="360"/>
+      <w:pgMar w:left="1440" w:right="1440" w:header="0" w:top="1440" w:footer="0" w:bottom="1440" w:gutter="0"/>
+      <w:pgNumType w:fmt="decimal"/>
+      <w:formProt w:val="false"/>
+      <w:textDirection w:val="lrTb"/>
+      <w:docGrid w:type="default" w:linePitch="360" w:charSpace="4096"/>
     </w:sectPr>
   </w:body>
 </w:document>
 </file>
 
 <file path=word/styles.xml><?xml version="1.0" encoding="utf-8"?>
-<w:styles xmlns:mc="http://schemas.openxmlformats.org/markup-compatibility/2006" xmlns:r="http://schemas.openxmlformats.org/officeDocument/2006/relationships" xmlns:w="http://schemas.openxmlformats.org/wordprocessingml/2006/main" xmlns:w14="http://schemas.microsoft.com/office/word/2010/wordml" xmlns:w15="http://schemas.microsoft.com/office/word/2012/wordml" xmlns:w16cex="http://schemas.microsoft.com/office/word/2018/wordml/cex" xmlns:w16cid="http://schemas.microsoft.com/office/word/2016/wordml/cid" xmlns:w16="http://schemas.microsoft.com/office/word/2018/wordml" xmlns:w16se="http://schemas.microsoft.com/office/word/2015/wordml/symex" mc:Ignorable="w14 w15 w16se w16cid w16 w16cex">
+<w:styles xmlns:w="http://schemas.openxmlformats.org/wordprocessingml/2006/main" xmlns:w14="http://schemas.microsoft.com/office/word/2010/wordml" xmlns:mc="http://schemas.openxmlformats.org/markup-compatibility/2006" mc:Ignorable="w14">
   <w:docDefaults>
     <w:rPrDefault>
       <w:rPr>
-        <w:rFonts w:asciiTheme="minorHAnsi" w:eastAsiaTheme="minorHAnsi" w:hAnsiTheme="minorHAnsi" w:cstheme="minorBidi"/>
+        <w:rFonts w:ascii="Calibri" w:hAnsi="Calibri" w:eastAsia="Calibri" w:cs="" w:asciiTheme="minorHAnsi" w:cstheme="minorBidi" w:eastAsiaTheme="minorHAnsi" w:hAnsiTheme="minorHAnsi"/>
         <w:sz w:val="22"/>
         <w:szCs w:val="22"/>
         <w:lang w:val="en-US" w:eastAsia="en-US" w:bidi="ar-SA"/>
       </w:rPr>
     </w:rPrDefault>
     <w:pPrDefault>
-      <w:pPr>
-        <w:spacing w:after="160" w:line="259" w:lineRule="auto"/>
-      </w:pPr>
+      <w:pPr/>
     </w:pPrDefault>
   </w:docDefaults>
   <w:latentStyles w:defLockedState="0" w:defUIPriority="99" w:defSemiHidden="0" w:defUnhideWhenUsed="0" w:defQFormat="0" w:count="376">
     <w:lsdException w:name="Normal" w:uiPriority="0" w:qFormat="1"/>
     <w:lsdException w:name="heading 1" w:uiPriority="9" w:qFormat="1"/>
-    <w:lsdException w:name="heading 2" w:semiHidden="1" w:uiPriority="9" w:unhideWhenUsed="1" w:qFormat="1"/>
-    <w:lsdException w:name="heading 3" w:semiHidden="1" w:uiPriority="9" w:unhideWhenUsed="1" w:qFormat="1"/>
-    <w:lsdException w:name="heading 4" w:semiHidden="1" w:uiPriority="9" w:unhideWhenUsed="1" w:qFormat="1"/>
-    <w:lsdException w:name="heading 5" w:semiHidden="1" w:uiPriority="9" w:unhideWhenUsed="1" w:qFormat="1"/>
-    <w:lsdException w:name="heading 6" w:semiHidden="1" w:uiPriority="9" w:unhideWhenUsed="1" w:qFormat="1"/>
-    <w:lsdException w:name="heading 7" w:semiHidden="1" w:uiPriority="9" w:unhideWhenUsed="1" w:qFormat="1"/>
-    <w:lsdException w:name="heading 8" w:semiHidden="1" w:uiPriority="9" w:unhideWhenUsed="1" w:qFormat="1"/>
-    <w:lsdException w:name="heading 9" w:semiHidden="1" w:uiPriority="9" w:unhideWhenUsed="1" w:qFormat="1"/>
+    <w:lsdException w:name="heading 2" w:uiPriority="9" w:semiHidden="1" w:unhideWhenUsed="1" w:qFormat="1"/>
+    <w:lsdException w:name="heading 3" w:uiPriority="9" w:semiHidden="1" w:unhideWhenUsed="1" w:qFormat="1"/>
+    <w:lsdException w:name="heading 4" w:uiPriority="9" w:semiHidden="1" w:unhideWhenUsed="1" w:qFormat="1"/>
+    <w:lsdException w:name="heading 5" w:uiPriority="9" w:semiHidden="1" w:unhideWhenUsed="1" w:qFormat="1"/>
+    <w:lsdException w:name="heading 6" w:uiPriority="9" w:semiHidden="1" w:unhideWhenUsed="1" w:qFormat="1"/>
+    <w:lsdException w:name="heading 7" w:uiPriority="9" w:semiHidden="1" w:unhideWhenUsed="1" w:qFormat="1"/>
+    <w:lsdException w:name="heading 8" w:uiPriority="9" w:semiHidden="1" w:unhideWhenUsed="1" w:qFormat="1"/>
+    <w:lsdException w:name="heading 9" w:uiPriority="9" w:semiHidden="1" w:unhideWhenUsed="1" w:qFormat="1"/>
     <w:lsdException w:name="index 1" w:semiHidden="1" w:unhideWhenUsed="1"/>
     <w:lsdException w:name="index 2" w:semiHidden="1" w:unhideWhenUsed="1"/>
     <w:lsdException w:name="index 3" w:semiHidden="1" w:unhideWhenUsed="1"/>
@@ -420,22 +342,22 @@
     <w:lsdException w:name="index 7" w:semiHidden="1" w:unhideWhenUsed="1"/>
     <w:lsdException w:name="index 8" w:semiHidden="1" w:unhideWhenUsed="1"/>
     <w:lsdException w:name="index 9" w:semiHidden="1" w:unhideWhenUsed="1"/>
-    <w:lsdException w:name="toc 1" w:semiHidden="1" w:uiPriority="39" w:unhideWhenUsed="1"/>
-    <w:lsdException w:name="toc 2" w:semiHidden="1" w:uiPriority="39" w:unhideWhenUsed="1"/>
-    <w:lsdException w:name="toc 3" w:semiHidden="1" w:uiPriority="39" w:unhideWhenUsed="1"/>
-    <w:lsdException w:name="toc 4" w:semiHidden="1" w:uiPriority="39" w:unhideWhenUsed="1"/>
-    <w:lsdException w:name="toc 5" w:semiHidden="1" w:uiPriority="39" w:unhideWhenUsed="1"/>
-    <w:lsdException w:name="toc 6" w:semiHidden="1" w:uiPriority="39" w:unhideWhenUsed="1"/>
-    <w:lsdException w:name="toc 7" w:semiHidden="1" w:uiPriority="39" w:unhideWhenUsed="1"/>
-    <w:lsdException w:name="toc 8" w:semiHidden="1" w:uiPriority="39" w:unhideWhenUsed="1"/>
-    <w:lsdException w:name="toc 9" w:semiHidden="1" w:uiPriority="39" w:unhideWhenUsed="1"/>
+    <w:lsdException w:name="toc 1" w:uiPriority="39" w:semiHidden="1" w:unhideWhenUsed="1"/>
+    <w:lsdException w:name="toc 2" w:uiPriority="39" w:semiHidden="1" w:unhideWhenUsed="1"/>
+    <w:lsdException w:name="toc 3" w:uiPriority="39" w:semiHidden="1" w:unhideWhenUsed="1"/>
+    <w:lsdException w:name="toc 4" w:uiPriority="39" w:semiHidden="1" w:unhideWhenUsed="1"/>
+    <w:lsdException w:name="toc 5" w:uiPriority="39" w:semiHidden="1" w:unhideWhenUsed="1"/>
+    <w:lsdException w:name="toc 6" w:uiPriority="39" w:semiHidden="1" w:unhideWhenUsed="1"/>
+    <w:lsdException w:name="toc 7" w:uiPriority="39" w:semiHidden="1" w:unhideWhenUsed="1"/>
+    <w:lsdException w:name="toc 8" w:uiPriority="39" w:semiHidden="1" w:unhideWhenUsed="1"/>
+    <w:lsdException w:name="toc 9" w:uiPriority="39" w:semiHidden="1" w:unhideWhenUsed="1"/>
     <w:lsdException w:name="Normal Indent" w:semiHidden="1" w:unhideWhenUsed="1"/>
     <w:lsdException w:name="footnote text" w:semiHidden="1" w:unhideWhenUsed="1"/>
     <w:lsdException w:name="annotation text" w:semiHidden="1" w:unhideWhenUsed="1"/>
     <w:lsdException w:name="header" w:semiHidden="1" w:unhideWhenUsed="1"/>
     <w:lsdException w:name="footer" w:semiHidden="1" w:unhideWhenUsed="1"/>
     <w:lsdException w:name="index heading" w:semiHidden="1" w:unhideWhenUsed="1"/>
-    <w:lsdException w:name="caption" w:semiHidden="1" w:uiPriority="35" w:unhideWhenUsed="1" w:qFormat="1"/>
+    <w:lsdException w:name="caption" w:uiPriority="35" w:semiHidden="1" w:unhideWhenUsed="1" w:qFormat="1"/>
     <w:lsdException w:name="table of figures" w:semiHidden="1" w:unhideWhenUsed="1"/>
     <w:lsdException w:name="envelope address" w:semiHidden="1" w:unhideWhenUsed="1"/>
     <w:lsdException w:name="envelope return" w:semiHidden="1" w:unhideWhenUsed="1"/>
@@ -466,7 +388,7 @@
     <w:lsdException w:name="Title" w:uiPriority="10" w:qFormat="1"/>
     <w:lsdException w:name="Closing" w:semiHidden="1" w:unhideWhenUsed="1"/>
     <w:lsdException w:name="Signature" w:semiHidden="1" w:unhideWhenUsed="1"/>
-    <w:lsdException w:name="Default Paragraph Font" w:semiHidden="1" w:uiPriority="1" w:unhideWhenUsed="1"/>
+    <w:lsdException w:name="Default Paragraph Font" w:uiPriority="1" w:semiHidden="1" w:unhideWhenUsed="1"/>
     <w:lsdException w:name="Body Text" w:semiHidden="1" w:unhideWhenUsed="1"/>
     <w:lsdException w:name="Body Text Indent" w:semiHidden="1" w:unhideWhenUsed="1"/>
     <w:lsdException w:name="List Continue" w:semiHidden="1" w:unhideWhenUsed="1"/>
@@ -666,8 +588,8 @@
     <w:lsdException w:name="Subtle Reference" w:uiPriority="31" w:qFormat="1"/>
     <w:lsdException w:name="Intense Reference" w:uiPriority="32" w:qFormat="1"/>
     <w:lsdException w:name="Book Title" w:uiPriority="33" w:qFormat="1"/>
-    <w:lsdException w:name="Bibliography" w:semiHidden="1" w:uiPriority="37" w:unhideWhenUsed="1"/>
-    <w:lsdException w:name="TOC Heading" w:semiHidden="1" w:uiPriority="39" w:unhideWhenUsed="1" w:qFormat="1"/>
+    <w:lsdException w:name="Bibliography" w:uiPriority="37" w:semiHidden="1" w:unhideWhenUsed="1"/>
+    <w:lsdException w:name="TOC Heading" w:uiPriority="39" w:semiHidden="1" w:unhideWhenUsed="1" w:qFormat="1"/>
     <w:lsdException w:name="Plain Table 1" w:uiPriority="41"/>
     <w:lsdException w:name="Plain Table 2" w:uiPriority="42"/>
     <w:lsdException w:name="Plain Table 3" w:uiPriority="43"/>
@@ -778,15 +700,96 @@
     <w:lsdException w:name="Unresolved Mention" w:semiHidden="1" w:unhideWhenUsed="1"/>
     <w:lsdException w:name="Smart Link" w:semiHidden="1" w:unhideWhenUsed="1"/>
   </w:latentStyles>
-  <w:style w:type="paragraph" w:default="1" w:styleId="Normal">
+  <w:style w:type="paragraph" w:styleId="Normal" w:default="1">
     <w:name w:val="Normal"/>
     <w:qFormat/>
+    <w:pPr>
+      <w:widowControl/>
+      <w:bidi w:val="0"/>
+      <w:spacing w:lineRule="auto" w:line="259" w:before="0" w:after="160"/>
+      <w:jc w:val="left"/>
+    </w:pPr>
+    <w:rPr>
+      <w:rFonts w:ascii="Calibri" w:hAnsi="Calibri" w:eastAsia="Calibri" w:cs="" w:asciiTheme="minorHAnsi" w:cstheme="minorBidi" w:eastAsiaTheme="minorHAnsi" w:hAnsiTheme="minorHAnsi"/>
+      <w:color w:val="auto"/>
+      <w:kern w:val="0"/>
+      <w:sz w:val="22"/>
+      <w:szCs w:val="22"/>
+      <w:lang w:val="en-US" w:eastAsia="en-US" w:bidi="ar-SA"/>
+    </w:rPr>
   </w:style>
-  <w:style w:type="character" w:default="1" w:styleId="DefaultParagraphFont">
+  <w:style w:type="character" w:styleId="DefaultParagraphFont" w:default="1">
     <w:name w:val="Default Paragraph Font"/>
     <w:uiPriority w:val="1"/>
     <w:semiHidden/>
     <w:unhideWhenUsed/>
+    <w:qFormat/>
+    <w:rPr/>
+  </w:style>
+  <w:style w:type="paragraph" w:styleId="Heading">
+    <w:name w:val="Heading"/>
+    <w:basedOn w:val="Normal"/>
+    <w:next w:val="TextBody"/>
+    <w:qFormat/>
+    <w:pPr>
+      <w:keepNext w:val="true"/>
+      <w:spacing w:before="240" w:after="120"/>
+    </w:pPr>
+    <w:rPr>
+      <w:rFonts w:ascii="Arial" w:hAnsi="Arial" w:eastAsia="Verdana" w:cs="Noto Sans Devanagari"/>
+      <w:sz w:val="28"/>
+      <w:szCs w:val="28"/>
+    </w:rPr>
+  </w:style>
+  <w:style w:type="paragraph" w:styleId="TextBody">
+    <w:name w:val="Body Text"/>
+    <w:basedOn w:val="Normal"/>
+    <w:pPr>
+      <w:spacing w:lineRule="auto" w:line="276" w:before="0" w:after="140"/>
+    </w:pPr>
+    <w:rPr/>
+  </w:style>
+  <w:style w:type="paragraph" w:styleId="List">
+    <w:name w:val="List"/>
+    <w:basedOn w:val="TextBody"/>
+    <w:pPr/>
+    <w:rPr>
+      <w:rFonts w:cs="Noto Sans Devanagari"/>
+    </w:rPr>
+  </w:style>
+  <w:style w:type="paragraph" w:styleId="Caption">
+    <w:name w:val="Caption"/>
+    <w:basedOn w:val="Normal"/>
+    <w:qFormat/>
+    <w:pPr>
+      <w:suppressLineNumbers/>
+      <w:spacing w:before="120" w:after="120"/>
+    </w:pPr>
+    <w:rPr>
+      <w:rFonts w:cs="Noto Sans Devanagari"/>
+      <w:i/>
+      <w:iCs/>
+      <w:sz w:val="24"/>
+      <w:szCs w:val="24"/>
+    </w:rPr>
+  </w:style>
+  <w:style w:type="paragraph" w:styleId="Index">
+    <w:name w:val="Index"/>
+    <w:basedOn w:val="Normal"/>
+    <w:qFormat/>
+    <w:pPr>
+      <w:suppressLineNumbers/>
+    </w:pPr>
+    <w:rPr>
+      <w:rFonts w:cs="Noto Sans Devanagari"/>
+    </w:rPr>
+  </w:style>
+  <w:style w:type="numbering" w:styleId="NoList" w:default="1">
+    <w:name w:val="No List"/>
+    <w:uiPriority w:val="99"/>
+    <w:semiHidden/>
+    <w:unhideWhenUsed/>
+    <w:qFormat/>
   </w:style>
   <w:style w:type="table" w:default="1" w:styleId="TableNormal">
     <w:name w:val="Normal Table"/>
@@ -802,12 +805,6 @@
         <w:right w:w="108" w:type="dxa"/>
       </w:tblCellMar>
     </w:tblPr>
-  </w:style>
-  <w:style w:type="numbering" w:default="1" w:styleId="NoList">
-    <w:name w:val="No List"/>
-    <w:uiPriority w:val="99"/>
-    <w:semiHidden/>
-    <w:unhideWhenUsed/>
   </w:style>
 </w:styles>
 </file>

</xml_diff>

<commit_message>
Replaced the string "dmg:" with the string "damage:" in the following places:
SoftwareOOP/src/main/java/AdventureSimulator/Enemies.java:52:        //System.out.println("Enemy "+"\nhp: " + enemyhp + "\ndmg: " + enemy_melee_dmg + "\n");
SoftwareOOP/src/main/java/AdventureSimulator/AdventureSimulator.java:329:                //enemyLbl.setText("Enemy "+"\nhp: " + enemy.enemyhp + "\ndmg: " + enemy.enemy_melee_dmg + "\n");
Binary file AdventureSimulator.class matches
AdventureSimulator.java:27:        System.out.println("Enemy "+"\nhp: " + enemyhp + "\ndmg: " + enemymeleedmg + "\n");
</commit_message>
<xml_diff>
--- a/AdventureSimulator/Team-Based Project Release 1 Deliverable.docx
+++ b/AdventureSimulator/Team-Based Project Release 1 Deliverable.docx
@@ -131,15 +131,17 @@
           <w:sz w:val="28"/>
           <w:szCs w:val="28"/>
         </w:rPr>
-        <w:t xml:space="preserve">: After the user enters their name the game progresses to class selection. There is a variety of classes based on the different styles in which the user might want to play. The classes include Rogue, Wizard, Berserk, and Knight. Rogues have less health but more damage they can deal, Wizards have spells they can use to attack with, Berserks deal heavy damage but lose health after every attack, and Knights have high health but deal less damage. </w:t>
-      </w:r>
-      <w:r>
-        <w:rPr>
-          <w:sz w:val="28"/>
-          <w:szCs w:val="28"/>
-        </w:rPr>
-        <w:t>Admins are granted 1000 health points and 100 damage points initially, making admin the strongest character class. But like the other classes, the admin character starts with 0 xp.</w:t>
-      </w:r>
+        <w:t xml:space="preserve">: After the user enters their name the game progresses to class selection. There is a variety of classes based on the different styles in which the user might want to play. The classes include Rogue, Wizard, Berserk, and Knight. Rogues have less health but more damage they can deal, Wizards have spells they can use to attack with, Berserks deal heavy damage but lose health after every attack, and Knights have high health but deal less damage. Admins are granted 1000 health points and 100 damage points initially, making admin the strongest character class. But like the other classes, the admin character starts with 0 xp. </w:t>
+      </w:r>
+      <w:bookmarkStart w:id="1" w:name="__DdeLink__25_1216052945"/>
+      <w:r>
+        <w:rPr>
+          <w:sz w:val="28"/>
+          <w:szCs w:val="28"/>
+        </w:rPr>
+        <w:t>Moreover, the admin takes the least damage at a time.</w:t>
+      </w:r>
+      <w:bookmarkEnd w:id="1"/>
     </w:p>
     <w:p>
       <w:pPr>
@@ -313,7 +315,6 @@
     <w:rPrDefault>
       <w:rPr>
         <w:rFonts w:ascii="Calibri" w:hAnsi="Calibri" w:eastAsia="Calibri" w:cs="" w:asciiTheme="minorHAnsi" w:cstheme="minorBidi" w:eastAsiaTheme="minorHAnsi" w:hAnsiTheme="minorHAnsi"/>
-        <w:sz w:val="22"/>
         <w:szCs w:val="22"/>
         <w:lang w:val="en-US" w:eastAsia="en-US" w:bidi="ar-SA"/>
       </w:rPr>

</xml_diff>

<commit_message>
Added the following lines in the Leveling Section:
    1. Benefits of Leveling:
        1. The health of the player increases by 5 points when upgrading to Level 2.
        2. The health of the player increases by 10 points when upgrading to Level 3
        3. The health of the player increases by 20 points when upgrading to Level 4
        4. Starting from Level 5, the health of the player increases by 25 points.
        5. The player’s mana increases by 7 points after each leveling up.
</commit_message>
<xml_diff>
--- a/AdventureSimulator/Team-Based Project Release 1 Deliverable.docx
+++ b/AdventureSimulator/Team-Based Project Release 1 Deliverable.docx
@@ -133,7 +133,6 @@
         </w:rPr>
         <w:t xml:space="preserve">: After the user enters their name the game progresses to class selection. There is a variety of classes based on the different styles in which the user might want to play. The classes include Rogue, Wizard, Berserk, and Knight. Rogues have less health but more damage they can deal, Wizards have spells they can use to attack with, Berserks deal heavy damage but lose health after every attack, and Knights have high health but deal less damage. Admins are granted 1000 health points and 100 damage points initially, making admin the strongest character class. But like the other classes, the admin character starts with 0 xp. </w:t>
       </w:r>
-      <w:bookmarkStart w:id="1" w:name="__DdeLink__25_1216052945"/>
       <w:r>
         <w:rPr>
           <w:sz w:val="28"/>
@@ -141,7 +140,6 @@
         </w:rPr>
         <w:t>Moreover, the admin takes the least damage at a time.</w:t>
       </w:r>
-      <w:bookmarkEnd w:id="1"/>
     </w:p>
     <w:p>
       <w:pPr>
@@ -225,10 +223,7 @@
       <w:pPr>
         <w:pStyle w:val="Normal"/>
         <w:spacing w:lineRule="auto" w:line="360"/>
-        <w:rPr>
-          <w:sz w:val="28"/>
-          <w:szCs w:val="28"/>
-        </w:rPr>
+        <w:rPr/>
       </w:pPr>
       <w:r>
         <w:rPr>
@@ -246,6 +241,117 @@
         </w:rPr>
         <w:t>: After completing a battle, the user gains experience that adds up to eventually giving the user a level. Every level includes an increase in overall health and damage. This is stored temporarily with each playthrough resetting it. The developer and admin will have access to this information as well.</w:t>
       </w:r>
+    </w:p>
+    <w:p>
+      <w:pPr>
+        <w:pStyle w:val="Normal"/>
+        <w:numPr>
+          <w:ilvl w:val="0"/>
+          <w:numId w:val="1"/>
+        </w:numPr>
+        <w:spacing w:lineRule="auto" w:line="360"/>
+        <w:rPr/>
+      </w:pPr>
+      <w:bookmarkStart w:id="1" w:name="__DdeLink__26_1216052945"/>
+      <w:r>
+        <w:rPr>
+          <w:sz w:val="28"/>
+          <w:szCs w:val="28"/>
+        </w:rPr>
+        <w:t>Benefits of Leveling:</w:t>
+      </w:r>
+    </w:p>
+    <w:p>
+      <w:pPr>
+        <w:pStyle w:val="Normal"/>
+        <w:numPr>
+          <w:ilvl w:val="1"/>
+          <w:numId w:val="1"/>
+        </w:numPr>
+        <w:spacing w:lineRule="auto" w:line="360"/>
+        <w:rPr/>
+      </w:pPr>
+      <w:r>
+        <w:rPr>
+          <w:sz w:val="28"/>
+          <w:szCs w:val="28"/>
+        </w:rPr>
+        <w:t>The health of the player increases by 5 points when upgrading to Level 2.</w:t>
+      </w:r>
+    </w:p>
+    <w:p>
+      <w:pPr>
+        <w:pStyle w:val="Normal"/>
+        <w:numPr>
+          <w:ilvl w:val="1"/>
+          <w:numId w:val="1"/>
+        </w:numPr>
+        <w:spacing w:lineRule="auto" w:line="360"/>
+        <w:rPr/>
+      </w:pPr>
+      <w:r>
+        <w:rPr>
+          <w:sz w:val="28"/>
+          <w:szCs w:val="28"/>
+        </w:rPr>
+        <w:t>The health of the player increases by 10 points when upgrading to Level 3</w:t>
+      </w:r>
+    </w:p>
+    <w:p>
+      <w:pPr>
+        <w:pStyle w:val="Normal"/>
+        <w:numPr>
+          <w:ilvl w:val="1"/>
+          <w:numId w:val="1"/>
+        </w:numPr>
+        <w:spacing w:lineRule="auto" w:line="360"/>
+        <w:rPr/>
+      </w:pPr>
+      <w:r>
+        <w:rPr>
+          <w:sz w:val="28"/>
+          <w:szCs w:val="28"/>
+        </w:rPr>
+        <w:t>The health of the player increases by 20 points when upgrading to Level 4</w:t>
+      </w:r>
+    </w:p>
+    <w:p>
+      <w:pPr>
+        <w:pStyle w:val="Normal"/>
+        <w:numPr>
+          <w:ilvl w:val="1"/>
+          <w:numId w:val="1"/>
+        </w:numPr>
+        <w:spacing w:lineRule="auto" w:line="360"/>
+        <w:rPr/>
+      </w:pPr>
+      <w:r>
+        <w:rPr>
+          <w:sz w:val="28"/>
+          <w:szCs w:val="28"/>
+        </w:rPr>
+        <w:t>Starting from Level 5, the health of the player increases by 25 points.</w:t>
+      </w:r>
+    </w:p>
+    <w:p>
+      <w:pPr>
+        <w:pStyle w:val="Normal"/>
+        <w:numPr>
+          <w:ilvl w:val="1"/>
+          <w:numId w:val="1"/>
+        </w:numPr>
+        <w:spacing w:lineRule="auto" w:line="360"/>
+        <w:rPr/>
+      </w:pPr>
+      <w:bookmarkStart w:id="2" w:name="__DdeLink__26_1216052945"/>
+      <w:r>
+        <w:rPr>
+          <w:sz w:val="28"/>
+          <w:szCs w:val="28"/>
+        </w:rPr>
+        <w:t>The player’s mana increases by 7 points after each leveling up.</w:t>
+      </w:r>
+      <w:bookmarkEnd w:id="2"/>
     </w:p>
     <w:p>
       <w:pPr>
@@ -307,6 +413,228 @@
     </w:sectPr>
   </w:body>
 </w:document>
+</file>
+
+<file path=word/numbering.xml><?xml version="1.0" encoding="utf-8"?>
+<w:numbering xmlns:w="http://schemas.openxmlformats.org/wordprocessingml/2006/main" xmlns:o="urn:schemas-microsoft-com:office:office" xmlns:r="http://schemas.openxmlformats.org/officeDocument/2006/relationships" xmlns:v="urn:schemas-microsoft-com:vml">
+  <w:abstractNum w:abstractNumId="1">
+    <w:lvl w:ilvl="0">
+      <w:start w:val="1"/>
+      <w:numFmt w:val="decimal"/>
+      <w:lvlText w:val="%1."/>
+      <w:lvlJc w:val="left"/>
+      <w:pPr>
+        <w:tabs>
+          <w:tab w:val="num" w:pos="720"/>
+        </w:tabs>
+        <w:ind w:left="720" w:hanging="360"/>
+      </w:pPr>
+      <w:rPr/>
+    </w:lvl>
+    <w:lvl w:ilvl="1">
+      <w:start w:val="1"/>
+      <w:numFmt w:val="decimal"/>
+      <w:lvlText w:val="%2."/>
+      <w:lvlJc w:val="left"/>
+      <w:pPr>
+        <w:tabs>
+          <w:tab w:val="num" w:pos="1080"/>
+        </w:tabs>
+        <w:ind w:left="1080" w:hanging="360"/>
+      </w:pPr>
+      <w:rPr/>
+    </w:lvl>
+    <w:lvl w:ilvl="2">
+      <w:start w:val="1"/>
+      <w:numFmt w:val="decimal"/>
+      <w:lvlText w:val="%3."/>
+      <w:lvlJc w:val="left"/>
+      <w:pPr>
+        <w:tabs>
+          <w:tab w:val="num" w:pos="1440"/>
+        </w:tabs>
+        <w:ind w:left="1440" w:hanging="360"/>
+      </w:pPr>
+      <w:rPr/>
+    </w:lvl>
+    <w:lvl w:ilvl="3">
+      <w:start w:val="1"/>
+      <w:numFmt w:val="decimal"/>
+      <w:lvlText w:val="%4."/>
+      <w:lvlJc w:val="left"/>
+      <w:pPr>
+        <w:tabs>
+          <w:tab w:val="num" w:pos="1800"/>
+        </w:tabs>
+        <w:ind w:left="1800" w:hanging="360"/>
+      </w:pPr>
+      <w:rPr/>
+    </w:lvl>
+    <w:lvl w:ilvl="4">
+      <w:start w:val="1"/>
+      <w:numFmt w:val="decimal"/>
+      <w:lvlText w:val="%5."/>
+      <w:lvlJc w:val="left"/>
+      <w:pPr>
+        <w:tabs>
+          <w:tab w:val="num" w:pos="2160"/>
+        </w:tabs>
+        <w:ind w:left="2160" w:hanging="360"/>
+      </w:pPr>
+      <w:rPr/>
+    </w:lvl>
+    <w:lvl w:ilvl="5">
+      <w:start w:val="1"/>
+      <w:numFmt w:val="decimal"/>
+      <w:lvlText w:val="%6."/>
+      <w:lvlJc w:val="left"/>
+      <w:pPr>
+        <w:tabs>
+          <w:tab w:val="num" w:pos="2520"/>
+        </w:tabs>
+        <w:ind w:left="2520" w:hanging="360"/>
+      </w:pPr>
+      <w:rPr/>
+    </w:lvl>
+    <w:lvl w:ilvl="6">
+      <w:start w:val="1"/>
+      <w:numFmt w:val="decimal"/>
+      <w:lvlText w:val="%7."/>
+      <w:lvlJc w:val="left"/>
+      <w:pPr>
+        <w:tabs>
+          <w:tab w:val="num" w:pos="2880"/>
+        </w:tabs>
+        <w:ind w:left="2880" w:hanging="360"/>
+      </w:pPr>
+      <w:rPr/>
+    </w:lvl>
+    <w:lvl w:ilvl="7">
+      <w:start w:val="1"/>
+      <w:numFmt w:val="decimal"/>
+      <w:lvlText w:val="%8."/>
+      <w:lvlJc w:val="left"/>
+      <w:pPr>
+        <w:tabs>
+          <w:tab w:val="num" w:pos="3240"/>
+        </w:tabs>
+        <w:ind w:left="3240" w:hanging="360"/>
+      </w:pPr>
+      <w:rPr/>
+    </w:lvl>
+    <w:lvl w:ilvl="8">
+      <w:start w:val="1"/>
+      <w:numFmt w:val="decimal"/>
+      <w:lvlText w:val="%9."/>
+      <w:lvlJc w:val="left"/>
+      <w:pPr>
+        <w:tabs>
+          <w:tab w:val="num" w:pos="3600"/>
+        </w:tabs>
+        <w:ind w:left="3600" w:hanging="360"/>
+      </w:pPr>
+      <w:rPr/>
+    </w:lvl>
+  </w:abstractNum>
+  <w:abstractNum w:abstractNumId="2">
+    <w:lvl w:ilvl="0">
+      <w:start w:val="1"/>
+      <w:numFmt w:val="none"/>
+      <w:suff w:val="nothing"/>
+      <w:lvlText w:val=""/>
+      <w:lvlJc w:val="left"/>
+      <w:pPr>
+        <w:ind w:left="0" w:hanging="0"/>
+      </w:pPr>
+    </w:lvl>
+    <w:lvl w:ilvl="1">
+      <w:start w:val="1"/>
+      <w:numFmt w:val="none"/>
+      <w:suff w:val="nothing"/>
+      <w:lvlText w:val=""/>
+      <w:lvlJc w:val="left"/>
+      <w:pPr>
+        <w:ind w:left="0" w:hanging="0"/>
+      </w:pPr>
+    </w:lvl>
+    <w:lvl w:ilvl="2">
+      <w:start w:val="1"/>
+      <w:numFmt w:val="none"/>
+      <w:suff w:val="nothing"/>
+      <w:lvlText w:val=""/>
+      <w:lvlJc w:val="left"/>
+      <w:pPr>
+        <w:ind w:left="0" w:hanging="0"/>
+      </w:pPr>
+    </w:lvl>
+    <w:lvl w:ilvl="3">
+      <w:start w:val="1"/>
+      <w:numFmt w:val="none"/>
+      <w:suff w:val="nothing"/>
+      <w:lvlText w:val=""/>
+      <w:lvlJc w:val="left"/>
+      <w:pPr>
+        <w:ind w:left="0" w:hanging="0"/>
+      </w:pPr>
+    </w:lvl>
+    <w:lvl w:ilvl="4">
+      <w:start w:val="1"/>
+      <w:numFmt w:val="none"/>
+      <w:suff w:val="nothing"/>
+      <w:lvlText w:val=""/>
+      <w:lvlJc w:val="left"/>
+      <w:pPr>
+        <w:ind w:left="0" w:hanging="0"/>
+      </w:pPr>
+    </w:lvl>
+    <w:lvl w:ilvl="5">
+      <w:start w:val="1"/>
+      <w:numFmt w:val="none"/>
+      <w:suff w:val="nothing"/>
+      <w:lvlText w:val=""/>
+      <w:lvlJc w:val="left"/>
+      <w:pPr>
+        <w:ind w:left="0" w:hanging="0"/>
+      </w:pPr>
+    </w:lvl>
+    <w:lvl w:ilvl="6">
+      <w:start w:val="1"/>
+      <w:numFmt w:val="none"/>
+      <w:suff w:val="nothing"/>
+      <w:lvlText w:val=""/>
+      <w:lvlJc w:val="left"/>
+      <w:pPr>
+        <w:ind w:left="0" w:hanging="0"/>
+      </w:pPr>
+    </w:lvl>
+    <w:lvl w:ilvl="7">
+      <w:start w:val="1"/>
+      <w:numFmt w:val="none"/>
+      <w:suff w:val="nothing"/>
+      <w:lvlText w:val=""/>
+      <w:lvlJc w:val="left"/>
+      <w:pPr>
+        <w:ind w:left="0" w:hanging="0"/>
+      </w:pPr>
+    </w:lvl>
+    <w:lvl w:ilvl="8">
+      <w:start w:val="1"/>
+      <w:numFmt w:val="none"/>
+      <w:suff w:val="nothing"/>
+      <w:lvlText w:val=""/>
+      <w:lvlJc w:val="left"/>
+      <w:pPr>
+        <w:ind w:left="0" w:hanging="0"/>
+      </w:pPr>
+    </w:lvl>
+  </w:abstractNum>
+  <w:num w:numId="1">
+    <w:abstractNumId w:val="1"/>
+  </w:num>
+  <w:num w:numId="2">
+    <w:abstractNumId w:val="2"/>
+  </w:num>
+</w:numbering>
 </file>
 
 <file path=word/styles.xml><?xml version="1.0" encoding="utf-8"?>
@@ -727,6 +1055,11 @@
     <w:qFormat/>
     <w:rPr/>
   </w:style>
+  <w:style w:type="character" w:styleId="NumberingSymbols">
+    <w:name w:val="Numbering Symbols"/>
+    <w:qFormat/>
+    <w:rPr/>
+  </w:style>
   <w:style w:type="paragraph" w:styleId="Heading">
     <w:name w:val="Heading"/>
     <w:basedOn w:val="Normal"/>

</xml_diff>

<commit_message>
6. At the beginning of the game, the player has 0 xp points. After beating Level 1, the player’s xp points increase by 4 points. But starting from Level 2, the amount by which the player’s xp increases itself increases by 2 points until the player hits Level 4. To clarify what this means:             1. At Level 1, the player’s xp points increase by 4.             2. At Level 2, the player’s xp points increase by 6.             3. At Level 3, the player’s xp points increase by 9.             4. At Level 4, the player’s xp points increase by 12.             5. Since Level 4, the player’s xp points continue to increase by 12 points after every battle victory.
</commit_message>
<xml_diff>
--- a/AdventureSimulator/Team-Based Project Release 1 Deliverable.docx
+++ b/AdventureSimulator/Team-Based Project Release 1 Deliverable.docx
@@ -252,7 +252,6 @@
         <w:spacing w:lineRule="auto" w:line="360"/>
         <w:rPr/>
       </w:pPr>
-      <w:bookmarkStart w:id="1" w:name="__DdeLink__26_1216052945"/>
       <w:r>
         <w:rPr>
           <w:sz w:val="28"/>
@@ -343,7 +342,6 @@
         <w:spacing w:lineRule="auto" w:line="360"/>
         <w:rPr/>
       </w:pPr>
-      <w:bookmarkStart w:id="2" w:name="__DdeLink__26_1216052945"/>
       <w:r>
         <w:rPr>
           <w:sz w:val="28"/>
@@ -351,7 +349,128 @@
         </w:rPr>
         <w:t>The player’s mana increases by 7 points after each leveling up.</w:t>
       </w:r>
-      <w:bookmarkEnd w:id="2"/>
+    </w:p>
+    <w:p>
+      <w:pPr>
+        <w:pStyle w:val="Normal"/>
+        <w:numPr>
+          <w:ilvl w:val="1"/>
+          <w:numId w:val="1"/>
+        </w:numPr>
+        <w:spacing w:lineRule="auto" w:line="360"/>
+        <w:rPr/>
+      </w:pPr>
+      <w:r>
+        <w:rPr>
+          <w:sz w:val="28"/>
+          <w:szCs w:val="28"/>
+        </w:rPr>
+        <w:t>At the beginning of the game, the player has 0 xp points. After beating Level 1, the player’s xp points increase by 4 points. But starting from Level 2, the amount by which the player’s xp increases itself increases by 2 points until the player hits Level 4. To clarify what this means:</w:t>
+      </w:r>
+    </w:p>
+    <w:p>
+      <w:pPr>
+        <w:pStyle w:val="Normal"/>
+        <w:numPr>
+          <w:ilvl w:val="2"/>
+          <w:numId w:val="1"/>
+        </w:numPr>
+        <w:spacing w:lineRule="auto" w:line="360"/>
+        <w:rPr/>
+      </w:pPr>
+      <w:r>
+        <w:rPr>
+          <w:sz w:val="28"/>
+          <w:szCs w:val="28"/>
+        </w:rPr>
+        <w:t>At Level 1, the player’s xp points increase by 4.</w:t>
+      </w:r>
+    </w:p>
+    <w:p>
+      <w:pPr>
+        <w:pStyle w:val="Normal"/>
+        <w:numPr>
+          <w:ilvl w:val="2"/>
+          <w:numId w:val="1"/>
+        </w:numPr>
+        <w:spacing w:lineRule="auto" w:line="360"/>
+        <w:rPr/>
+      </w:pPr>
+      <w:r>
+        <w:rPr>
+          <w:sz w:val="28"/>
+          <w:szCs w:val="28"/>
+        </w:rPr>
+        <w:t>At Level 2, the player’s xp points increase by 6.</w:t>
+      </w:r>
+    </w:p>
+    <w:p>
+      <w:pPr>
+        <w:pStyle w:val="Normal"/>
+        <w:numPr>
+          <w:ilvl w:val="2"/>
+          <w:numId w:val="1"/>
+        </w:numPr>
+        <w:spacing w:lineRule="auto" w:line="360"/>
+        <w:rPr/>
+      </w:pPr>
+      <w:r>
+        <w:rPr>
+          <w:sz w:val="28"/>
+          <w:szCs w:val="28"/>
+        </w:rPr>
+        <w:t>At Level 3, the player’s xp points increase by 9.</w:t>
+      </w:r>
+    </w:p>
+    <w:p>
+      <w:pPr>
+        <w:pStyle w:val="Normal"/>
+        <w:numPr>
+          <w:ilvl w:val="2"/>
+          <w:numId w:val="1"/>
+        </w:numPr>
+        <w:spacing w:lineRule="auto" w:line="360"/>
+        <w:rPr/>
+      </w:pPr>
+      <w:r>
+        <w:rPr>
+          <w:sz w:val="28"/>
+          <w:szCs w:val="28"/>
+        </w:rPr>
+        <w:t>At Level 4, the player’s xp points increase by 12.</w:t>
+      </w:r>
+    </w:p>
+    <w:p>
+      <w:pPr>
+        <w:pStyle w:val="Normal"/>
+        <w:numPr>
+          <w:ilvl w:val="2"/>
+          <w:numId w:val="1"/>
+        </w:numPr>
+        <w:spacing w:lineRule="auto" w:line="360"/>
+        <w:rPr/>
+      </w:pPr>
+      <w:r>
+        <w:rPr>
+          <w:sz w:val="28"/>
+          <w:szCs w:val="28"/>
+        </w:rPr>
+        <w:t xml:space="preserve">Since Level 4, the player’s xp points continue to increase by 12 points </w:t>
+      </w:r>
+      <w:r>
+        <w:rPr>
+          <w:sz w:val="28"/>
+          <w:szCs w:val="28"/>
+        </w:rPr>
+        <w:t>after every battle victory</w:t>
+      </w:r>
+      <w:r>
+        <w:rPr>
+          <w:sz w:val="28"/>
+          <w:szCs w:val="28"/>
+        </w:rPr>
+        <w:t>.</w:t>
+      </w:r>
     </w:p>
     <w:p>
       <w:pPr>

</xml_diff>

<commit_message>
Every time a player levels up, the maximum capacity for mana increases by 7 points.
</commit_message>
<xml_diff>
--- a/AdventureSimulator/Team-Based Project Release 1 Deliverable.docx
+++ b/AdventureSimulator/Team-Based Project Release 1 Deliverable.docx
@@ -462,15 +462,29 @@
           <w:sz w:val="28"/>
           <w:szCs w:val="28"/>
         </w:rPr>
-        <w:t>after every battle victory</w:t>
-      </w:r>
-      <w:r>
-        <w:rPr>
-          <w:sz w:val="28"/>
-          <w:szCs w:val="28"/>
-        </w:rPr>
-        <w:t>.</w:t>
-      </w:r>
+        <w:t>after every battle victory.</w:t>
+      </w:r>
+    </w:p>
+    <w:p>
+      <w:pPr>
+        <w:pStyle w:val="Normal"/>
+        <w:numPr>
+          <w:ilvl w:val="0"/>
+          <w:numId w:val="0"/>
+        </w:numPr>
+        <w:spacing w:lineRule="auto" w:line="360"/>
+        <w:ind w:left="1440" w:hanging="0"/>
+        <w:rPr/>
+      </w:pPr>
+      <w:bookmarkStart w:id="1" w:name="__DdeLink__30_1216052945"/>
+      <w:r>
+        <w:rPr>
+          <w:sz w:val="28"/>
+          <w:szCs w:val="28"/>
+        </w:rPr>
+        <w:t>Every time a player levels up, the maximum capacity for mana increases by 7 points.</w:t>
+      </w:r>
+      <w:bookmarkEnd w:id="1"/>
     </w:p>
     <w:p>
       <w:pPr>

</xml_diff>